<commit_message>
Update use case docs
</commit_message>
<xml_diff>
--- a/deliverables/inception/Use cases.docx
+++ b/deliverables/inception/Use cases.docx
@@ -3,15 +3,17 @@
 <w:document xmlns:wpc="http://schemas.microsoft.com/office/word/2010/wordprocessingCanvas" xmlns:mc="http://schemas.openxmlformats.org/markup-compatibility/2006" xmlns:o="urn:schemas-microsoft-com:office:office" xmlns:r="http://schemas.openxmlformats.org/officeDocument/2006/relationships" xmlns:m="http://schemas.openxmlformats.org/officeDocument/2006/math" xmlns:v="urn:schemas-microsoft-com:vml" xmlns:wp14="http://schemas.microsoft.com/office/word/2010/wordprocessingDrawing" xmlns:wp="http://schemas.openxmlformats.org/drawingml/2006/wordprocessingDrawing" xmlns:w10="urn:schemas-microsoft-com:office:word" xmlns:w="http://schemas.openxmlformats.org/wordprocessingml/2006/main" xmlns:w14="http://schemas.microsoft.com/office/word/2010/wordml" xmlns:wpg="http://schemas.microsoft.com/office/word/2010/wordprocessingGroup" xmlns:wpi="http://schemas.microsoft.com/office/word/2010/wordprocessingInk" xmlns:wne="http://schemas.microsoft.com/office/word/2006/wordml" xmlns:wps="http://schemas.microsoft.com/office/word/2010/wordprocessingShape" mc:Ignorable="w14 wp14">
   <w:body>
     <w:p>
+      <w:bookmarkStart w:id="0" w:name="_GoBack"/>
+      <w:bookmarkEnd w:id="0"/>
       <w:r>
         <w:rPr>
           <w:noProof/>
         </w:rPr>
         <w:drawing>
           <wp:inline distT="0" distB="0" distL="0" distR="0">
-            <wp:extent cx="5934075" cy="5486400"/>
-            <wp:effectExtent l="0" t="0" r="9525" b="0"/>
-            <wp:docPr id="1" name="Picture 1"/>
+            <wp:extent cx="5943600" cy="6370320"/>
+            <wp:effectExtent l="0" t="0" r="0" b="0"/>
+            <wp:docPr id="3" name="Picture 3" descr="C:\Development\CSC440\Source\Repos\csc440-project\deliverables\inception\JobOutlookPortal2.png"/>
             <wp:cNvGraphicFramePr>
               <a:graphicFrameLocks xmlns:a="http://schemas.openxmlformats.org/drawingml/2006/main" noChangeAspect="1"/>
             </wp:cNvGraphicFramePr>
@@ -19,7 +21,7 @@
               <a:graphicData uri="http://schemas.openxmlformats.org/drawingml/2006/picture">
                 <pic:pic xmlns:pic="http://schemas.openxmlformats.org/drawingml/2006/picture">
                   <pic:nvPicPr>
-                    <pic:cNvPr id="0" name="Picture 1"/>
+                    <pic:cNvPr id="0" name="Picture 1" descr="C:\Development\CSC440\Source\Repos\csc440-project\deliverables\inception\JobOutlookPortal2.png"/>
                     <pic:cNvPicPr>
                       <a:picLocks noChangeAspect="1" noChangeArrowheads="1"/>
                     </pic:cNvPicPr>
@@ -40,7 +42,7 @@
                   <pic:spPr bwMode="auto">
                     <a:xfrm>
                       <a:off x="0" y="0"/>
-                      <a:ext cx="5934075" cy="5486400"/>
+                      <a:ext cx="5943600" cy="6370320"/>
                     </a:xfrm>
                     <a:prstGeom prst="rect">
                       <a:avLst/>
@@ -58,12 +60,10 @@
       </w:r>
     </w:p>
     <w:p>
-      <w:bookmarkStart w:id="0" w:name="_GoBack"/>
       <w:r>
         <w:br w:type="page"/>
       </w:r>
     </w:p>
-    <w:bookmarkEnd w:id="0"/>
     <w:p>
       <w:pPr>
         <w:pStyle w:val="Heading1"/>
@@ -9366,7 +9366,7 @@
           <w:rPr>
             <w:noProof/>
           </w:rPr>
-          <w:t>1</w:t>
+          <w:t>7</w:t>
         </w:r>
         <w:r>
           <w:rPr>

</xml_diff>